<commit_message>
Update project files with latest changes
</commit_message>
<xml_diff>
--- a/project_report.docx
+++ b/project_report.docx
@@ -127,21 +127,7 @@
         <w:rPr>
           <w:rtl/>
         </w:rPr>
-        <w:t>אדיר </w:t>
-      </w:r>
-      <w:proofErr w:type="spellStart"/>
-      <w:r>
-        <w:rPr>
-          <w:rtl/>
-        </w:rPr>
-        <w:t>בייטבאובו</w:t>
-      </w:r>
-      <w:proofErr w:type="spellEnd"/>
-      <w:r>
-        <w:rPr>
-          <w:rtl/>
-        </w:rPr>
-        <w:t> – 212766489</w:t>
+        <w:t>אדיר בייטבאובו – 212766489</w:t>
       </w:r>
     </w:p>
     <w:p>
@@ -171,21 +157,7 @@
         <w:rPr>
           <w:rtl/>
         </w:rPr>
-        <w:t>מנחת הקורס: ד"ר </w:t>
-      </w:r>
-      <w:proofErr w:type="spellStart"/>
-      <w:r>
-        <w:rPr>
-          <w:rtl/>
-        </w:rPr>
-        <w:t>מרבל</w:t>
-      </w:r>
-      <w:proofErr w:type="spellEnd"/>
-      <w:r>
-        <w:rPr>
-          <w:rtl/>
-        </w:rPr>
-        <w:t> רויטל</w:t>
+        <w:t>מנחת הקורס: ד"ר מרבל רויטל</w:t>
       </w:r>
     </w:p>
     <w:p>
@@ -842,25 +814,7 @@
           <w:szCs w:val="18"/>
           <w:rtl/>
         </w:rPr>
-        <w:t> דוגמאות </w:t>
-      </w:r>
-      <w:proofErr w:type="spellStart"/>
-      <w:r>
-        <w:rPr>
-          <w:sz w:val="18"/>
-          <w:szCs w:val="18"/>
-          <w:rtl/>
-        </w:rPr>
-        <w:t>פרומפטים</w:t>
-      </w:r>
-      <w:proofErr w:type="spellEnd"/>
-      <w:r>
-        <w:rPr>
-          <w:sz w:val="18"/>
-          <w:szCs w:val="18"/>
-          <w:rtl/>
-        </w:rPr>
-        <w:t> </w:t>
+        <w:t> דוגמאות פרומפטים </w:t>
       </w:r>
     </w:p>
     <w:p>
@@ -1510,17 +1464,8 @@
           <w:sz w:val="18"/>
           <w:szCs w:val="18"/>
         </w:rPr>
-        <w:t xml:space="preserve"> </w:t>
-      </w:r>
-      <w:proofErr w:type="spellStart"/>
-      <w:r>
-        <w:rPr>
-          <w:sz w:val="18"/>
-          <w:szCs w:val="18"/>
-        </w:rPr>
-        <w:t>Jupyter</w:t>
-      </w:r>
-      <w:proofErr w:type="spellEnd"/>
+        <w:t xml:space="preserve"> Jupyter</w:t>
+      </w:r>
       <w:r>
         <w:rPr>
           <w:sz w:val="18"/>
@@ -1622,19 +1567,8 @@
           <w:szCs w:val="18"/>
           <w:rtl/>
         </w:rPr>
-        <w:t xml:space="preserve">ך </w:t>
-      </w:r>
-      <w:proofErr w:type="spellStart"/>
-      <w:r>
-        <w:rPr>
-          <w:rFonts w:hint="cs"/>
-          <w:sz w:val="18"/>
-          <w:szCs w:val="18"/>
-          <w:rtl/>
-        </w:rPr>
-        <w:t>הקפסולציה</w:t>
-      </w:r>
-      <w:proofErr w:type="spellEnd"/>
+        <w:t>ך הקפסולציה</w:t>
+      </w:r>
       <w:r>
         <w:rPr>
           <w:sz w:val="18"/>
@@ -1856,27 +1790,7 @@
           <w:szCs w:val="18"/>
           <w:rtl/>
         </w:rPr>
-        <w:t xml:space="preserve"> השתמשנו במחברת </w:t>
-      </w:r>
-      <w:proofErr w:type="spellStart"/>
-      <w:r>
-        <w:rPr>
-          <w:rFonts w:hint="cs"/>
-          <w:sz w:val="18"/>
-          <w:szCs w:val="18"/>
-          <w:rtl/>
-        </w:rPr>
-        <w:t>גופיט'ר</w:t>
-      </w:r>
-      <w:proofErr w:type="spellEnd"/>
-      <w:r>
-        <w:rPr>
-          <w:rFonts w:hint="cs"/>
-          <w:sz w:val="18"/>
-          <w:szCs w:val="18"/>
-          <w:rtl/>
-        </w:rPr>
-        <w:t xml:space="preserve"> בעזרת ה- </w:t>
+        <w:t xml:space="preserve"> השתמשנו במחברת גופיט'ר בעזרת ה- </w:t>
       </w:r>
       <w:r>
         <w:rPr>
@@ -1892,27 +1806,7 @@
           <w:szCs w:val="18"/>
           <w:rtl/>
         </w:rPr>
-        <w:t xml:space="preserve"> שנכתבה בשפת </w:t>
-      </w:r>
-      <w:proofErr w:type="spellStart"/>
-      <w:r>
-        <w:rPr>
-          <w:rFonts w:hint="cs"/>
-          <w:sz w:val="18"/>
-          <w:szCs w:val="18"/>
-          <w:rtl/>
-        </w:rPr>
-        <w:t>פייתון</w:t>
-      </w:r>
-      <w:proofErr w:type="spellEnd"/>
-      <w:r>
-        <w:rPr>
-          <w:rFonts w:hint="cs"/>
-          <w:sz w:val="18"/>
-          <w:szCs w:val="18"/>
-          <w:rtl/>
-        </w:rPr>
-        <w:t>. ב</w:t>
+        <w:t xml:space="preserve"> שנכתבה בשפת פייתון. ב</w:t>
       </w:r>
       <w:r>
         <w:rPr>
@@ -2102,27 +1996,7 @@
           <w:szCs w:val="18"/>
           <w:rtl/>
         </w:rPr>
-        <w:t xml:space="preserve">) על מנת להפיק את הקובץ, ואנחנו משתמשים בו כקלט למחברת </w:t>
-      </w:r>
-      <w:proofErr w:type="spellStart"/>
-      <w:r>
-        <w:rPr>
-          <w:rFonts w:hint="cs"/>
-          <w:sz w:val="18"/>
-          <w:szCs w:val="18"/>
-          <w:rtl/>
-        </w:rPr>
-        <w:t>גופיט'ר</w:t>
-      </w:r>
-      <w:proofErr w:type="spellEnd"/>
-      <w:r>
-        <w:rPr>
-          <w:rFonts w:hint="cs"/>
-          <w:sz w:val="18"/>
-          <w:szCs w:val="18"/>
-          <w:rtl/>
-        </w:rPr>
-        <w:t xml:space="preserve"> כדי שהיא תשתמש בהודעות אלו לבצע את הפירוק לשכבות.</w:t>
+        <w:t>) על מנת להפיק את הקובץ, ואנחנו משתמשים בו כקלט למחברת גופיט'ר כדי שהיא תשתמש בהודעות אלו לבצע את הפירוק לשכבות.</w:t>
       </w:r>
     </w:p>
     <w:p>
@@ -2158,7 +2032,7 @@
           <w:sz w:val="18"/>
           <w:szCs w:val="18"/>
         </w:rPr>
-        <w:t>group02_DNS_input.csv</w:t>
+        <w:t>group02_input.csv</w:t>
       </w:r>
     </w:p>
     <w:p>
@@ -2206,7 +2080,6 @@
         </w:rPr>
         <w:t xml:space="preserve">שימוש במחברת </w:t>
       </w:r>
-      <w:proofErr w:type="spellStart"/>
       <w:r>
         <w:rPr>
           <w:b/>
@@ -2217,7 +2090,6 @@
         </w:rPr>
         <w:t>Jupyter</w:t>
       </w:r>
-      <w:proofErr w:type="spellEnd"/>
       <w:r>
         <w:rPr>
           <w:rFonts w:hint="cs"/>
@@ -2374,25 +2246,7 @@
           <w:szCs w:val="18"/>
           <w:rtl/>
         </w:rPr>
-        <w:t xml:space="preserve">המחברת מדמה את תהליך </w:t>
-      </w:r>
-      <w:proofErr w:type="spellStart"/>
-      <w:r>
-        <w:rPr>
-          <w:sz w:val="18"/>
-          <w:szCs w:val="18"/>
-          <w:rtl/>
-        </w:rPr>
-        <w:t>הקפסולציה</w:t>
-      </w:r>
-      <w:proofErr w:type="spellEnd"/>
-      <w:r>
-        <w:rPr>
-          <w:sz w:val="18"/>
-          <w:szCs w:val="18"/>
-          <w:rtl/>
-        </w:rPr>
-        <w:t xml:space="preserve"> על ידי יצירה ידנית של כותרות</w:t>
+        <w:t>המחברת מדמה את תהליך הקפסולציה על ידי יצירה ידנית של כותרות</w:t>
       </w:r>
       <w:r>
         <w:rPr>
@@ -2441,18 +2295,8 @@
           <w:szCs w:val="18"/>
           <w:rtl/>
         </w:rPr>
-        <w:t xml:space="preserve">חיבורן לנתוני היישום והצגת החבילה כרצף בתים בפורמט </w:t>
-      </w:r>
-      <w:proofErr w:type="spellStart"/>
-      <w:r>
-        <w:rPr>
-          <w:sz w:val="18"/>
-          <w:szCs w:val="18"/>
-          <w:rtl/>
-        </w:rPr>
-        <w:t>הקסדצימלי</w:t>
-      </w:r>
-      <w:proofErr w:type="spellEnd"/>
+        <w:t>חיבורן לנתוני היישום והצגת החבילה כרצף בתים בפורמט הקסדצימלי</w:t>
+      </w:r>
       <w:r>
         <w:rPr>
           <w:sz w:val="18"/>
@@ -2481,7 +2325,6 @@
         </w:rPr>
         <w:t xml:space="preserve">קובץ רלוונטי: </w:t>
       </w:r>
-      <w:proofErr w:type="spellStart"/>
       <w:r>
         <w:rPr>
           <w:rFonts w:ascii="Segoe UI Emoji" w:hAnsi="Segoe UI Emoji" w:cs="Arial"/>
@@ -2491,7 +2334,6 @@
         </w:rPr>
         <w:t>project_notebook</w:t>
       </w:r>
-      <w:proofErr w:type="spellEnd"/>
     </w:p>
     <w:p>
       <w:pPr>
@@ -2666,37 +2508,12 @@
         </w:rPr>
         <w:t xml:space="preserve">הגדרת סינונים- השתמשנו בסינון </w:t>
       </w:r>
-      <w:proofErr w:type="spellStart"/>
-      <w:r>
-        <w:rPr>
-          <w:sz w:val="18"/>
-          <w:szCs w:val="18"/>
-        </w:rPr>
-        <w:t>ip.addr</w:t>
-      </w:r>
-      <w:proofErr w:type="spellEnd"/>
-      <w:r>
-        <w:rPr>
-          <w:sz w:val="18"/>
-          <w:szCs w:val="18"/>
-        </w:rPr>
-        <w:t xml:space="preserve"> == 127.0.0.1 &amp;&amp; </w:t>
-      </w:r>
-      <w:proofErr w:type="spellStart"/>
-      <w:r>
-        <w:rPr>
-          <w:sz w:val="18"/>
-          <w:szCs w:val="18"/>
-        </w:rPr>
-        <w:t>tcp.port</w:t>
-      </w:r>
-      <w:proofErr w:type="spellEnd"/>
-      <w:r>
-        <w:rPr>
-          <w:sz w:val="18"/>
-          <w:szCs w:val="18"/>
-        </w:rPr>
-        <w:t xml:space="preserve"> == 12345</w:t>
+      <w:r>
+        <w:rPr>
+          <w:sz w:val="18"/>
+          <w:szCs w:val="18"/>
+        </w:rPr>
+        <w:t>ip.addr == 127.0.0.1 &amp;&amp; tcp.port == 12345</w:t>
       </w:r>
       <w:r>
         <w:rPr>
@@ -3180,37 +2997,12 @@
         </w:rPr>
         <w:t xml:space="preserve">הפעלנו סינון על פי </w:t>
       </w:r>
-      <w:proofErr w:type="spellStart"/>
-      <w:r>
-        <w:rPr>
-          <w:sz w:val="18"/>
-          <w:szCs w:val="18"/>
-        </w:rPr>
-        <w:t>ip.addr</w:t>
-      </w:r>
-      <w:proofErr w:type="spellEnd"/>
-      <w:r>
-        <w:rPr>
-          <w:sz w:val="18"/>
-          <w:szCs w:val="18"/>
-        </w:rPr>
-        <w:t xml:space="preserve"> == 127.0.0.1 &amp;&amp; </w:t>
-      </w:r>
-      <w:proofErr w:type="spellStart"/>
-      <w:r>
-        <w:rPr>
-          <w:sz w:val="18"/>
-          <w:szCs w:val="18"/>
-        </w:rPr>
-        <w:t>tcp.port</w:t>
-      </w:r>
-      <w:proofErr w:type="spellEnd"/>
-      <w:r>
-        <w:rPr>
-          <w:sz w:val="18"/>
-          <w:szCs w:val="18"/>
-        </w:rPr>
-        <w:t xml:space="preserve"> == 12345</w:t>
+      <w:r>
+        <w:rPr>
+          <w:sz w:val="18"/>
+          <w:szCs w:val="18"/>
+        </w:rPr>
+        <w:t>ip.addr == 127.0.0.1 &amp;&amp; tcp.port == 12345</w:t>
       </w:r>
       <w:r>
         <w:rPr>
@@ -3313,27 +3105,7 @@
           <w:szCs w:val="18"/>
           <w:rtl/>
         </w:rPr>
-        <w:t xml:space="preserve"> והדגימה את תהליך </w:t>
-      </w:r>
-      <w:proofErr w:type="spellStart"/>
-      <w:r>
-        <w:rPr>
-          <w:rFonts w:hint="cs"/>
-          <w:sz w:val="18"/>
-          <w:szCs w:val="18"/>
-          <w:rtl/>
-        </w:rPr>
-        <w:t>הקפסולציה</w:t>
-      </w:r>
-      <w:proofErr w:type="spellEnd"/>
-      <w:r>
-        <w:rPr>
-          <w:rFonts w:hint="cs"/>
-          <w:sz w:val="18"/>
-          <w:szCs w:val="18"/>
-          <w:rtl/>
-        </w:rPr>
-        <w:t xml:space="preserve"> </w:t>
+        <w:t xml:space="preserve"> והדגימה את תהליך הקפסולציה </w:t>
       </w:r>
       <w:r>
         <w:rPr>
@@ -3396,7 +3168,6 @@
         </w:rPr>
         <w:t>ואת הקובץ שמרנו כ-</w:t>
       </w:r>
-      <w:proofErr w:type="spellStart"/>
       <w:r>
         <w:rPr>
           <w:sz w:val="18"/>
@@ -3404,7 +3175,6 @@
         </w:rPr>
         <w:t>pcap</w:t>
       </w:r>
-      <w:proofErr w:type="spellEnd"/>
     </w:p>
     <w:p>
       <w:pPr>
@@ -3496,12 +3266,416 @@
           <w:u w:val="single"/>
           <w:rtl/>
         </w:rPr>
-        <w:t>שלב שלישי- תהליך אריזת המנות (</w:t>
-      </w:r>
-      <w:proofErr w:type="spellStart"/>
-      <w:r>
-        <w:rPr>
-          <w:rFonts w:hint="cs"/>
+        <w:t>שלב שלישי- תהליך אריזת המנות (קפסולציה):</w:t>
+      </w:r>
+    </w:p>
+    <w:p>
+      <w:pPr>
+        <w:rPr>
+          <w:sz w:val="18"/>
+          <w:szCs w:val="18"/>
+        </w:rPr>
+      </w:pPr>
+      <w:r>
+        <w:rPr>
+          <w:rFonts w:hint="cs"/>
+          <w:sz w:val="18"/>
+          <w:szCs w:val="18"/>
+          <w:rtl/>
+        </w:rPr>
+        <w:t>תהליך זה</w:t>
+      </w:r>
+      <w:r>
+        <w:rPr>
+          <w:rFonts w:hint="cs"/>
+          <w:sz w:val="18"/>
+          <w:szCs w:val="18"/>
+          <w:rtl/>
+        </w:rPr>
+        <w:t xml:space="preserve"> </w:t>
+      </w:r>
+      <w:r>
+        <w:rPr>
+          <w:sz w:val="18"/>
+          <w:szCs w:val="18"/>
+          <w:rtl/>
+        </w:rPr>
+        <w:t>הוא תהליך שבו נתונים הנוצרים בשכבת היישום נארזים בהדרגה בכותרות של שכבות התקשורת השונות, עד להפיכתם לחבילת רשת הניתנת להעברה. תהליך זה מאפשר העברת מידע לוגי של יישומים על גבי תשתית רשת פיזית</w:t>
+      </w:r>
+      <w:r>
+        <w:rPr>
+          <w:sz w:val="18"/>
+          <w:szCs w:val="18"/>
+        </w:rPr>
+        <w:t>.</w:t>
+      </w:r>
+    </w:p>
+    <w:p>
+      <w:pPr>
+        <w:rPr>
+          <w:sz w:val="18"/>
+          <w:szCs w:val="18"/>
+        </w:rPr>
+      </w:pPr>
+      <w:r>
+        <w:rPr>
+          <w:sz w:val="18"/>
+          <w:szCs w:val="18"/>
+          <w:rtl/>
+        </w:rPr>
+        <w:t>בשלב הראשון, הנתונים נוצרים בשכבת היישום ומייצגים את המידע שהיישום מעוניין להעביר, כגון טקסט או בקשה לוגית. בשלב זה הנתונים עדיין אינם כוללים מידע הקשור לניתוב או לניהול התקשורת, והם מיועדים אך ורק לשימוש היישום עצמו</w:t>
+      </w:r>
+      <w:r>
+        <w:rPr>
+          <w:sz w:val="18"/>
+          <w:szCs w:val="18"/>
+        </w:rPr>
+        <w:t>.</w:t>
+      </w:r>
+    </w:p>
+    <w:p>
+      <w:pPr>
+        <w:rPr>
+          <w:sz w:val="18"/>
+          <w:szCs w:val="18"/>
+          <w:rtl/>
+        </w:rPr>
+      </w:pPr>
+      <w:r>
+        <w:rPr>
+          <w:sz w:val="18"/>
+          <w:szCs w:val="18"/>
+          <w:rtl/>
+        </w:rPr>
+        <w:t>בשלב השני, בשכבת התעבו</w:t>
+      </w:r>
+      <w:r>
+        <w:rPr>
+          <w:rFonts w:hint="cs"/>
+          <w:sz w:val="18"/>
+          <w:szCs w:val="18"/>
+          <w:rtl/>
+        </w:rPr>
+        <w:t>רה</w:t>
+      </w:r>
+      <w:r>
+        <w:rPr>
+          <w:sz w:val="18"/>
+          <w:szCs w:val="18"/>
+        </w:rPr>
+        <w:t xml:space="preserve"> </w:t>
+      </w:r>
+      <w:r>
+        <w:rPr>
+          <w:sz w:val="18"/>
+          <w:szCs w:val="18"/>
+          <w:rtl/>
+        </w:rPr>
+        <w:t>מתווספת כותרת</w:t>
+      </w:r>
+      <w:r>
+        <w:rPr>
+          <w:sz w:val="18"/>
+          <w:szCs w:val="18"/>
+        </w:rPr>
+        <w:t xml:space="preserve"> TCP </w:t>
+      </w:r>
+      <w:r>
+        <w:rPr>
+          <w:sz w:val="18"/>
+          <w:szCs w:val="18"/>
+          <w:rtl/>
+        </w:rPr>
+        <w:t>לנתוני היישום. כותרת זו כוללת מידע כגון פורטי מקור ויעד, המאפשרים זיהוי של היישומים בקצוות התקשורת, וכן מנגנונים התומכים בתקשורת אמינה, כגון מספור מקטעים, אישורי קבלה</w:t>
+      </w:r>
+      <w:r>
+        <w:rPr>
+          <w:sz w:val="18"/>
+          <w:szCs w:val="18"/>
+        </w:rPr>
+        <w:t xml:space="preserve"> (ACK) </w:t>
+      </w:r>
+      <w:r>
+        <w:rPr>
+          <w:sz w:val="18"/>
+          <w:szCs w:val="18"/>
+          <w:rtl/>
+        </w:rPr>
+        <w:t>ובקרת זרימה. הוספת כותרת זו הופכת את נתוני היישום למקט</w:t>
+      </w:r>
+      <w:r>
+        <w:rPr>
+          <w:rFonts w:hint="cs"/>
+          <w:sz w:val="18"/>
+          <w:szCs w:val="18"/>
+          <w:rtl/>
+        </w:rPr>
+        <w:t xml:space="preserve">ע </w:t>
+      </w:r>
+      <w:r>
+        <w:rPr>
+          <w:sz w:val="18"/>
+          <w:szCs w:val="18"/>
+        </w:rPr>
+        <w:t>TCP</w:t>
+      </w:r>
+      <w:r>
+        <w:rPr>
+          <w:rFonts w:hint="cs"/>
+          <w:sz w:val="18"/>
+          <w:szCs w:val="18"/>
+          <w:rtl/>
+        </w:rPr>
+        <w:t>.</w:t>
+      </w:r>
+    </w:p>
+    <w:p>
+      <w:pPr>
+        <w:rPr>
+          <w:sz w:val="18"/>
+          <w:szCs w:val="18"/>
+        </w:rPr>
+      </w:pPr>
+      <w:r>
+        <w:rPr>
+          <w:sz w:val="18"/>
+          <w:szCs w:val="18"/>
+          <w:rtl/>
+        </w:rPr>
+        <w:t>בשלב השלישי, בשכבת הרשת</w:t>
+      </w:r>
+      <w:r>
+        <w:rPr>
+          <w:sz w:val="18"/>
+          <w:szCs w:val="18"/>
+        </w:rPr>
+        <w:t xml:space="preserve"> </w:t>
+      </w:r>
+      <w:r>
+        <w:rPr>
+          <w:sz w:val="18"/>
+          <w:szCs w:val="18"/>
+          <w:rtl/>
+        </w:rPr>
+        <w:t>מתווספת כותרת</w:t>
+      </w:r>
+      <w:r>
+        <w:rPr>
+          <w:sz w:val="18"/>
+          <w:szCs w:val="18"/>
+        </w:rPr>
+        <w:t xml:space="preserve"> IP </w:t>
+      </w:r>
+      <w:r>
+        <w:rPr>
+          <w:sz w:val="18"/>
+          <w:szCs w:val="18"/>
+          <w:rtl/>
+        </w:rPr>
+        <w:t>למקטע ה</w:t>
+      </w:r>
+      <w:r>
+        <w:rPr>
+          <w:rFonts w:hint="cs"/>
+          <w:sz w:val="18"/>
+          <w:szCs w:val="18"/>
+          <w:rtl/>
+        </w:rPr>
+        <w:t>-</w:t>
+      </w:r>
+      <w:r>
+        <w:rPr>
+          <w:sz w:val="18"/>
+          <w:szCs w:val="18"/>
+        </w:rPr>
+        <w:t>TC</w:t>
+      </w:r>
+      <w:r>
+        <w:rPr>
+          <w:sz w:val="18"/>
+          <w:szCs w:val="18"/>
+        </w:rPr>
+        <w:t>P</w:t>
+      </w:r>
+      <w:r>
+        <w:rPr>
+          <w:rFonts w:hint="cs"/>
+          <w:sz w:val="18"/>
+          <w:szCs w:val="18"/>
+          <w:rtl/>
+        </w:rPr>
+        <w:t xml:space="preserve">. </w:t>
+      </w:r>
+      <w:r>
+        <w:rPr>
+          <w:sz w:val="18"/>
+          <w:szCs w:val="18"/>
+        </w:rPr>
+        <w:t xml:space="preserve"> </w:t>
+      </w:r>
+      <w:r>
+        <w:rPr>
+          <w:sz w:val="18"/>
+          <w:szCs w:val="18"/>
+          <w:rtl/>
+        </w:rPr>
+        <w:t>כותרת זו כוללת את כתובות ה</w:t>
+      </w:r>
+      <w:r>
+        <w:rPr>
+          <w:rFonts w:hint="cs"/>
+          <w:sz w:val="18"/>
+          <w:szCs w:val="18"/>
+          <w:rtl/>
+        </w:rPr>
+        <w:t>-</w:t>
+      </w:r>
+      <w:r>
+        <w:rPr>
+          <w:sz w:val="18"/>
+          <w:szCs w:val="18"/>
+        </w:rPr>
+        <w:t xml:space="preserve">IP </w:t>
+      </w:r>
+      <w:r>
+        <w:rPr>
+          <w:rFonts w:hint="cs"/>
+          <w:sz w:val="18"/>
+          <w:szCs w:val="18"/>
+          <w:rtl/>
+        </w:rPr>
+        <w:t xml:space="preserve"> </w:t>
+      </w:r>
+      <w:r>
+        <w:rPr>
+          <w:sz w:val="18"/>
+          <w:szCs w:val="18"/>
+          <w:rtl/>
+        </w:rPr>
+        <w:t>של המקור והיעד, וכן מידע נוסף הדרוש לניתוב החבילה ברשת. בשלב זה נקבעת זהות המחשבים המשתתפים בתקשורת, והחבילה מוכנה לעבור בין רכיבי הרשת השונים</w:t>
+      </w:r>
+      <w:r>
+        <w:rPr>
+          <w:sz w:val="18"/>
+          <w:szCs w:val="18"/>
+        </w:rPr>
+        <w:t>.</w:t>
+      </w:r>
+    </w:p>
+    <w:p>
+      <w:pPr>
+        <w:rPr>
+          <w:sz w:val="18"/>
+          <w:szCs w:val="18"/>
+        </w:rPr>
+      </w:pPr>
+      <w:r>
+        <w:rPr>
+          <w:sz w:val="18"/>
+          <w:szCs w:val="18"/>
+          <w:rtl/>
+        </w:rPr>
+        <w:t>בסיום התהליך מתקבלת חבילת רשת מלאה, הכוללת את כותרות ה</w:t>
+      </w:r>
+      <w:r>
+        <w:rPr>
+          <w:rFonts w:hint="cs"/>
+          <w:sz w:val="18"/>
+          <w:szCs w:val="18"/>
+          <w:rtl/>
+        </w:rPr>
+        <w:t>-</w:t>
+      </w:r>
+      <w:r>
+        <w:rPr>
+          <w:sz w:val="18"/>
+          <w:szCs w:val="18"/>
+        </w:rPr>
+        <w:t xml:space="preserve"> </w:t>
+      </w:r>
+      <w:r>
+        <w:rPr>
+          <w:sz w:val="18"/>
+          <w:szCs w:val="18"/>
+        </w:rPr>
+        <w:t xml:space="preserve">IP </w:t>
+      </w:r>
+      <w:r>
+        <w:rPr>
+          <w:sz w:val="18"/>
+          <w:szCs w:val="18"/>
+          <w:rtl/>
+        </w:rPr>
+        <w:t>וה</w:t>
+      </w:r>
+      <w:r>
+        <w:rPr>
+          <w:rFonts w:hint="cs"/>
+          <w:sz w:val="18"/>
+          <w:szCs w:val="18"/>
+          <w:rtl/>
+        </w:rPr>
+        <w:t>-</w:t>
+      </w:r>
+      <w:r>
+        <w:rPr>
+          <w:sz w:val="18"/>
+          <w:szCs w:val="18"/>
+        </w:rPr>
+        <w:t xml:space="preserve">TCP </w:t>
+      </w:r>
+      <w:r>
+        <w:rPr>
+          <w:rFonts w:hint="cs"/>
+          <w:sz w:val="18"/>
+          <w:szCs w:val="18"/>
+          <w:rtl/>
+        </w:rPr>
+        <w:t xml:space="preserve"> </w:t>
+      </w:r>
+      <w:r>
+        <w:rPr>
+          <w:sz w:val="18"/>
+          <w:szCs w:val="18"/>
+          <w:rtl/>
+        </w:rPr>
+        <w:t>לצד נתוני היישום עצמם. חבילה זו מיוצגת כרצף רציף של</w:t>
+      </w:r>
+      <w:r>
+        <w:rPr>
+          <w:sz w:val="18"/>
+          <w:szCs w:val="18"/>
+        </w:rPr>
+        <w:t xml:space="preserve"> </w:t>
+      </w:r>
+      <w:r>
+        <w:rPr>
+          <w:rFonts w:hint="cs"/>
+          <w:sz w:val="18"/>
+          <w:szCs w:val="18"/>
+          <w:rtl/>
+        </w:rPr>
+        <w:t xml:space="preserve">ביטים </w:t>
+      </w:r>
+      <w:r>
+        <w:rPr>
+          <w:sz w:val="18"/>
+          <w:szCs w:val="18"/>
+          <w:rtl/>
+        </w:rPr>
+        <w:t>והיא מועברת בפועל ברשת בהתאם למנגנוני התקשורת של שכבות הרשת</w:t>
+      </w:r>
+      <w:r>
+        <w:rPr>
+          <w:sz w:val="18"/>
+          <w:szCs w:val="18"/>
+        </w:rPr>
+        <w:t>.</w:t>
+      </w:r>
+    </w:p>
+    <w:p>
+      <w:pPr>
+        <w:rPr>
           <w:b/>
           <w:bCs/>
           <w:sz w:val="20"/>
@@ -3509,12 +3683,11 @@
           <w:u w:val="single"/>
           <w:rtl/>
         </w:rPr>
-        <w:t>קפסולציה</w:t>
-      </w:r>
-      <w:proofErr w:type="spellEnd"/>
-      <w:r>
-        <w:rPr>
-          <w:rFonts w:hint="cs"/>
+      </w:pPr>
+    </w:p>
+    <w:p>
+      <w:pPr>
+        <w:rPr>
           <w:b/>
           <w:bCs/>
           <w:sz w:val="20"/>
@@ -3522,412 +3695,7 @@
           <w:u w:val="single"/>
           <w:rtl/>
         </w:rPr>
-        <w:t>):</w:t>
-      </w:r>
-    </w:p>
-    <w:p>
-      <w:pPr>
-        <w:rPr>
-          <w:sz w:val="18"/>
-          <w:szCs w:val="18"/>
-        </w:rPr>
-      </w:pPr>
-      <w:r>
-        <w:rPr>
-          <w:rFonts w:hint="cs"/>
-          <w:sz w:val="18"/>
-          <w:szCs w:val="18"/>
-          <w:rtl/>
-        </w:rPr>
-        <w:t>תהליך זה</w:t>
-      </w:r>
-      <w:r>
-        <w:rPr>
-          <w:rFonts w:hint="cs"/>
-          <w:sz w:val="18"/>
-          <w:szCs w:val="18"/>
-          <w:rtl/>
-        </w:rPr>
-        <w:t xml:space="preserve"> </w:t>
-      </w:r>
-      <w:r>
-        <w:rPr>
-          <w:sz w:val="18"/>
-          <w:szCs w:val="18"/>
-          <w:rtl/>
-        </w:rPr>
-        <w:t>הוא תהליך שבו נתונים הנוצרים בשכבת היישום נארזים בהדרגה בכותרות של שכבות התקשורת השונות, עד להפיכתם לחבילת רשת הניתנת להעברה. תהליך זה מאפשר העברת מידע לוגי של יישומים על גבי תשתית רשת פיזית</w:t>
-      </w:r>
-      <w:r>
-        <w:rPr>
-          <w:sz w:val="18"/>
-          <w:szCs w:val="18"/>
-        </w:rPr>
-        <w:t>.</w:t>
-      </w:r>
-    </w:p>
-    <w:p>
-      <w:pPr>
-        <w:rPr>
-          <w:sz w:val="18"/>
-          <w:szCs w:val="18"/>
-        </w:rPr>
-      </w:pPr>
-      <w:r>
-        <w:rPr>
-          <w:sz w:val="18"/>
-          <w:szCs w:val="18"/>
-          <w:rtl/>
-        </w:rPr>
-        <w:t>בשלב הראשון, הנתונים נוצרים בשכבת היישום ומייצגים את המידע שהיישום מעוניין להעביר, כגון טקסט או בקשה לוגית. בשלב זה הנתונים עדיין אינם כוללים מידע הקשור לניתוב או לניהול התקשורת, והם מיועדים אך ורק לשימוש היישום עצמו</w:t>
-      </w:r>
-      <w:r>
-        <w:rPr>
-          <w:sz w:val="18"/>
-          <w:szCs w:val="18"/>
-        </w:rPr>
-        <w:t>.</w:t>
-      </w:r>
-    </w:p>
-    <w:p>
-      <w:pPr>
-        <w:rPr>
-          <w:sz w:val="18"/>
-          <w:szCs w:val="18"/>
-          <w:rtl/>
-        </w:rPr>
-      </w:pPr>
-      <w:r>
-        <w:rPr>
-          <w:sz w:val="18"/>
-          <w:szCs w:val="18"/>
-          <w:rtl/>
-        </w:rPr>
-        <w:t>בשלב השני, בשכבת התעבו</w:t>
-      </w:r>
-      <w:r>
-        <w:rPr>
-          <w:rFonts w:hint="cs"/>
-          <w:sz w:val="18"/>
-          <w:szCs w:val="18"/>
-          <w:rtl/>
-        </w:rPr>
-        <w:t>רה</w:t>
-      </w:r>
-      <w:r>
-        <w:rPr>
-          <w:sz w:val="18"/>
-          <w:szCs w:val="18"/>
-        </w:rPr>
-        <w:t xml:space="preserve"> </w:t>
-      </w:r>
-      <w:r>
-        <w:rPr>
-          <w:sz w:val="18"/>
-          <w:szCs w:val="18"/>
-          <w:rtl/>
-        </w:rPr>
-        <w:t>מתווספת כותרת</w:t>
-      </w:r>
-      <w:r>
-        <w:rPr>
-          <w:sz w:val="18"/>
-          <w:szCs w:val="18"/>
-        </w:rPr>
-        <w:t xml:space="preserve"> TCP </w:t>
-      </w:r>
-      <w:r>
-        <w:rPr>
-          <w:sz w:val="18"/>
-          <w:szCs w:val="18"/>
-          <w:rtl/>
-        </w:rPr>
-        <w:t>לנתוני היישום. כותרת זו כוללת מידע כגון פורטי מקור ויעד, המאפשרים זיהוי של היישומים בקצוות התקשורת, וכן מנגנונים התומכים בתקשורת אמינה, כגון מספור מקטעים, אישורי קבלה</w:t>
-      </w:r>
-      <w:r>
-        <w:rPr>
-          <w:sz w:val="18"/>
-          <w:szCs w:val="18"/>
-        </w:rPr>
-        <w:t xml:space="preserve"> (ACK) </w:t>
-      </w:r>
-      <w:r>
-        <w:rPr>
-          <w:sz w:val="18"/>
-          <w:szCs w:val="18"/>
-          <w:rtl/>
-        </w:rPr>
-        <w:t>ובקרת זרימה. הוספת כותרת זו הופכת את נתוני היישום למקט</w:t>
-      </w:r>
-      <w:r>
-        <w:rPr>
-          <w:rFonts w:hint="cs"/>
-          <w:sz w:val="18"/>
-          <w:szCs w:val="18"/>
-          <w:rtl/>
-        </w:rPr>
-        <w:t xml:space="preserve">ע </w:t>
-      </w:r>
-      <w:r>
-        <w:rPr>
-          <w:sz w:val="18"/>
-          <w:szCs w:val="18"/>
-        </w:rPr>
-        <w:t>TCP</w:t>
-      </w:r>
-      <w:r>
-        <w:rPr>
-          <w:rFonts w:hint="cs"/>
-          <w:sz w:val="18"/>
-          <w:szCs w:val="18"/>
-          <w:rtl/>
-        </w:rPr>
-        <w:t>.</w:t>
-      </w:r>
-    </w:p>
-    <w:p>
-      <w:pPr>
-        <w:rPr>
-          <w:sz w:val="18"/>
-          <w:szCs w:val="18"/>
-        </w:rPr>
-      </w:pPr>
-      <w:r>
-        <w:rPr>
-          <w:sz w:val="18"/>
-          <w:szCs w:val="18"/>
-          <w:rtl/>
-        </w:rPr>
-        <w:t>בשלב השלישי, בשכבת הרשת</w:t>
-      </w:r>
-      <w:r>
-        <w:rPr>
-          <w:sz w:val="18"/>
-          <w:szCs w:val="18"/>
-        </w:rPr>
-        <w:t xml:space="preserve"> </w:t>
-      </w:r>
-      <w:r>
-        <w:rPr>
-          <w:sz w:val="18"/>
-          <w:szCs w:val="18"/>
-          <w:rtl/>
-        </w:rPr>
-        <w:t>מתווספת כותרת</w:t>
-      </w:r>
-      <w:r>
-        <w:rPr>
-          <w:sz w:val="18"/>
-          <w:szCs w:val="18"/>
-        </w:rPr>
-        <w:t xml:space="preserve"> IP </w:t>
-      </w:r>
-      <w:r>
-        <w:rPr>
-          <w:sz w:val="18"/>
-          <w:szCs w:val="18"/>
-          <w:rtl/>
-        </w:rPr>
-        <w:t>למקטע ה</w:t>
-      </w:r>
-      <w:r>
-        <w:rPr>
-          <w:rFonts w:hint="cs"/>
-          <w:sz w:val="18"/>
-          <w:szCs w:val="18"/>
-          <w:rtl/>
-        </w:rPr>
-        <w:t>-</w:t>
-      </w:r>
-      <w:r>
-        <w:rPr>
-          <w:sz w:val="18"/>
-          <w:szCs w:val="18"/>
-        </w:rPr>
-        <w:t>TC</w:t>
-      </w:r>
-      <w:r>
-        <w:rPr>
-          <w:sz w:val="18"/>
-          <w:szCs w:val="18"/>
-        </w:rPr>
-        <w:t>P</w:t>
-      </w:r>
-      <w:r>
-        <w:rPr>
-          <w:rFonts w:hint="cs"/>
-          <w:sz w:val="18"/>
-          <w:szCs w:val="18"/>
-          <w:rtl/>
-        </w:rPr>
-        <w:t xml:space="preserve">. </w:t>
-      </w:r>
-      <w:r>
-        <w:rPr>
-          <w:sz w:val="18"/>
-          <w:szCs w:val="18"/>
-        </w:rPr>
-        <w:t xml:space="preserve"> </w:t>
-      </w:r>
-      <w:r>
-        <w:rPr>
-          <w:sz w:val="18"/>
-          <w:szCs w:val="18"/>
-          <w:rtl/>
-        </w:rPr>
-        <w:t>כותרת זו כוללת את כתובות ה</w:t>
-      </w:r>
-      <w:r>
-        <w:rPr>
-          <w:rFonts w:hint="cs"/>
-          <w:sz w:val="18"/>
-          <w:szCs w:val="18"/>
-          <w:rtl/>
-        </w:rPr>
-        <w:t>-</w:t>
-      </w:r>
-      <w:r>
-        <w:rPr>
-          <w:sz w:val="18"/>
-          <w:szCs w:val="18"/>
-        </w:rPr>
-        <w:t xml:space="preserve">IP </w:t>
-      </w:r>
-      <w:r>
-        <w:rPr>
-          <w:rFonts w:hint="cs"/>
-          <w:sz w:val="18"/>
-          <w:szCs w:val="18"/>
-          <w:rtl/>
-        </w:rPr>
-        <w:t xml:space="preserve"> </w:t>
-      </w:r>
-      <w:r>
-        <w:rPr>
-          <w:sz w:val="18"/>
-          <w:szCs w:val="18"/>
-          <w:rtl/>
-        </w:rPr>
-        <w:t>של המקור והיעד, וכן מידע נוסף הדרוש לניתוב החבילה ברשת. בשלב זה נקבעת זהות המחשבים המשתתפים בתקשורת, והחבילה מוכנה לעבור בין רכיבי הרשת השונים</w:t>
-      </w:r>
-      <w:r>
-        <w:rPr>
-          <w:sz w:val="18"/>
-          <w:szCs w:val="18"/>
-        </w:rPr>
-        <w:t>.</w:t>
-      </w:r>
-    </w:p>
-    <w:p>
-      <w:pPr>
-        <w:rPr>
-          <w:sz w:val="18"/>
-          <w:szCs w:val="18"/>
-        </w:rPr>
-      </w:pPr>
-      <w:r>
-        <w:rPr>
-          <w:sz w:val="18"/>
-          <w:szCs w:val="18"/>
-          <w:rtl/>
-        </w:rPr>
-        <w:t>בסיום התהליך מתקבלת חבילת רשת מלאה, הכוללת את כותרות ה</w:t>
-      </w:r>
-      <w:r>
-        <w:rPr>
-          <w:rFonts w:hint="cs"/>
-          <w:sz w:val="18"/>
-          <w:szCs w:val="18"/>
-          <w:rtl/>
-        </w:rPr>
-        <w:t>-</w:t>
-      </w:r>
-      <w:r>
-        <w:rPr>
-          <w:sz w:val="18"/>
-          <w:szCs w:val="18"/>
-        </w:rPr>
-        <w:t xml:space="preserve"> </w:t>
-      </w:r>
-      <w:r>
-        <w:rPr>
-          <w:sz w:val="18"/>
-          <w:szCs w:val="18"/>
-        </w:rPr>
-        <w:t xml:space="preserve">IP </w:t>
-      </w:r>
-      <w:r>
-        <w:rPr>
-          <w:sz w:val="18"/>
-          <w:szCs w:val="18"/>
-          <w:rtl/>
-        </w:rPr>
-        <w:t>וה</w:t>
-      </w:r>
-      <w:r>
-        <w:rPr>
-          <w:rFonts w:hint="cs"/>
-          <w:sz w:val="18"/>
-          <w:szCs w:val="18"/>
-          <w:rtl/>
-        </w:rPr>
-        <w:t>-</w:t>
-      </w:r>
-      <w:r>
-        <w:rPr>
-          <w:sz w:val="18"/>
-          <w:szCs w:val="18"/>
-        </w:rPr>
-        <w:t xml:space="preserve">TCP </w:t>
-      </w:r>
-      <w:r>
-        <w:rPr>
-          <w:rFonts w:hint="cs"/>
-          <w:sz w:val="18"/>
-          <w:szCs w:val="18"/>
-          <w:rtl/>
-        </w:rPr>
-        <w:t xml:space="preserve"> </w:t>
-      </w:r>
-      <w:r>
-        <w:rPr>
-          <w:sz w:val="18"/>
-          <w:szCs w:val="18"/>
-          <w:rtl/>
-        </w:rPr>
-        <w:t>לצד נתוני היישום עצמם. חבילה זו מיוצגת כרצף רציף של</w:t>
-      </w:r>
-      <w:r>
-        <w:rPr>
-          <w:sz w:val="18"/>
-          <w:szCs w:val="18"/>
-        </w:rPr>
-        <w:t xml:space="preserve"> </w:t>
-      </w:r>
-      <w:r>
-        <w:rPr>
-          <w:rFonts w:hint="cs"/>
-          <w:sz w:val="18"/>
-          <w:szCs w:val="18"/>
-          <w:rtl/>
-        </w:rPr>
-        <w:t xml:space="preserve">ביטים </w:t>
-      </w:r>
-      <w:r>
-        <w:rPr>
-          <w:sz w:val="18"/>
-          <w:szCs w:val="18"/>
-          <w:rtl/>
-        </w:rPr>
-        <w:t>והיא מועברת בפועל ברשת בהתאם למנגנוני התקשורת של שכבות הרשת</w:t>
-      </w:r>
-      <w:r>
-        <w:rPr>
-          <w:sz w:val="18"/>
-          <w:szCs w:val="18"/>
-        </w:rPr>
-        <w:t>.</w:t>
-      </w:r>
+      </w:pPr>
     </w:p>
     <w:p>
       <w:pPr>
@@ -4048,10 +3816,9 @@
           <w:rtl/>
         </w:rPr>
       </w:pPr>
-    </w:p>
-    <w:p>
-      <w:pPr>
-        <w:rPr>
+      <w:r>
+        <w:rPr>
+          <w:rFonts w:hint="cs"/>
           <w:b/>
           <w:bCs/>
           <w:sz w:val="20"/>
@@ -4059,11 +3826,12 @@
           <w:u w:val="single"/>
           <w:rtl/>
         </w:rPr>
-      </w:pPr>
-    </w:p>
-    <w:p>
-      <w:pPr>
-        <w:rPr>
+        <w:lastRenderedPageBreak/>
+        <w:t>5.</w:t>
+      </w:r>
+      <w:r>
+        <w:rPr>
+          <w:rFonts w:hint="cs"/>
           <w:b/>
           <w:bCs/>
           <w:sz w:val="20"/>
@@ -4071,7 +3839,8 @@
           <w:u w:val="single"/>
           <w:rtl/>
         </w:rPr>
-      </w:pPr>
+        <w:t xml:space="preserve">1. </w:t>
+      </w:r>
       <w:r>
         <w:rPr>
           <w:rFonts w:hint="cs"/>
@@ -4082,31 +3851,6 @@
           <w:u w:val="single"/>
           <w:rtl/>
         </w:rPr>
-        <w:lastRenderedPageBreak/>
-        <w:t>5.</w:t>
-      </w:r>
-      <w:r>
-        <w:rPr>
-          <w:rFonts w:hint="cs"/>
-          <w:b/>
-          <w:bCs/>
-          <w:sz w:val="20"/>
-          <w:szCs w:val="20"/>
-          <w:u w:val="single"/>
-          <w:rtl/>
-        </w:rPr>
-        <w:t xml:space="preserve">1. </w:t>
-      </w:r>
-      <w:r>
-        <w:rPr>
-          <w:rFonts w:hint="cs"/>
-          <w:b/>
-          <w:bCs/>
-          <w:sz w:val="20"/>
-          <w:szCs w:val="20"/>
-          <w:u w:val="single"/>
-          <w:rtl/>
-        </w:rPr>
         <w:t>שלב רביעי- ניתוח תעבורה לפי שכבות:</w:t>
       </w:r>
     </w:p>
@@ -4262,7 +4006,7 @@
           <w:rtl/>
         </w:rPr>
         <w:drawing>
-          <wp:anchor distT="0" distB="0" distL="114300" distR="114300" simplePos="0" relativeHeight="251658240" behindDoc="0" locked="0" layoutInCell="1" allowOverlap="1" wp14:anchorId="466D89C0" wp14:editId="26BC06F3">
+          <wp:anchor distT="0" distB="0" distL="114300" distR="114300" simplePos="0" relativeHeight="251658240" behindDoc="0" locked="0" layoutInCell="1" allowOverlap="1" wp14:anchorId="466D89C0" wp14:editId="2A06F76B">
             <wp:simplePos x="0" y="0"/>
             <wp:positionH relativeFrom="margin">
               <wp:align>right</wp:align>
@@ -4761,21 +4505,12 @@
         </w:rPr>
         <w:t xml:space="preserve"> </w:t>
       </w:r>
-      <w:proofErr w:type="spellStart"/>
-      <w:r>
-        <w:rPr>
-          <w:sz w:val="18"/>
-          <w:szCs w:val="18"/>
-        </w:rPr>
-        <w:t>Src</w:t>
-      </w:r>
-      <w:proofErr w:type="spellEnd"/>
-      <w:r>
-        <w:rPr>
-          <w:sz w:val="18"/>
-          <w:szCs w:val="18"/>
-        </w:rPr>
-        <w:t xml:space="preserve"> Port</w:t>
+      <w:r>
+        <w:rPr>
+          <w:sz w:val="18"/>
+          <w:szCs w:val="18"/>
+        </w:rPr>
+        <w:t>Src Port</w:t>
       </w:r>
       <w:r>
         <w:rPr>
@@ -5003,7 +4738,6 @@
         </w:rPr>
         <w:t xml:space="preserve"> </w:t>
       </w:r>
-      <w:proofErr w:type="spellStart"/>
       <w:r>
         <w:rPr>
           <w:sz w:val="18"/>
@@ -5027,16 +4761,7 @@
           <w:szCs w:val="18"/>
           <w:rtl/>
         </w:rPr>
-        <w:t>ספור</w:t>
-      </w:r>
-      <w:proofErr w:type="spellEnd"/>
-      <w:r>
-        <w:rPr>
-          <w:sz w:val="18"/>
-          <w:szCs w:val="18"/>
-          <w:rtl/>
-        </w:rPr>
-        <w:t xml:space="preserve"> מנות ובמקרה הצורך שידור חוזר של מנות שלא אושרו. מנגנונים אלו מבטיחים שהנתונים יועברו בשלמותם, בסדר הנכון וללא אובדן</w:t>
+        <w:t>ספור מנות ובמקרה הצורך שידור חוזר של מנות שלא אושרו. מנגנונים אלו מבטיחים שהנתונים יועברו בשלמותם, בסדר הנכון וללא אובדן</w:t>
       </w:r>
       <w:r>
         <w:rPr>
@@ -5389,18 +5114,8 @@
           <w:szCs w:val="18"/>
           <w:rtl/>
         </w:rPr>
-        <w:t xml:space="preserve">ונעטפים בכותרות של שכבות התקשורת השונות כחלק מתהליך </w:t>
-      </w:r>
-      <w:proofErr w:type="spellStart"/>
-      <w:r>
-        <w:rPr>
-          <w:sz w:val="18"/>
-          <w:szCs w:val="18"/>
-          <w:rtl/>
-        </w:rPr>
-        <w:t>הקפסולציה</w:t>
-      </w:r>
-      <w:proofErr w:type="spellEnd"/>
+        <w:t>ונעטפים בכותרות של שכבות התקשורת השונות כחלק מתהליך הקפסולציה</w:t>
+      </w:r>
       <w:r>
         <w:rPr>
           <w:sz w:val="18"/>
@@ -6379,27 +6094,7 @@
           <w:szCs w:val="18"/>
           <w:rtl/>
         </w:rPr>
-        <w:t xml:space="preserve">- ספרייה מובנת </w:t>
-      </w:r>
-      <w:proofErr w:type="spellStart"/>
-      <w:r>
-        <w:rPr>
-          <w:rFonts w:hint="cs"/>
-          <w:sz w:val="18"/>
-          <w:szCs w:val="18"/>
-          <w:rtl/>
-        </w:rPr>
-        <w:t>בפייתון</w:t>
-      </w:r>
-      <w:proofErr w:type="spellEnd"/>
-      <w:r>
-        <w:rPr>
-          <w:rFonts w:hint="cs"/>
-          <w:sz w:val="18"/>
-          <w:szCs w:val="18"/>
-          <w:rtl/>
-        </w:rPr>
-        <w:t xml:space="preserve"> שמאפשרת ליצור ממשק גרפי </w:t>
+        <w:t xml:space="preserve">- ספרייה מובנת בפייתון שמאפשרת ליצור ממשק גרפי </w:t>
       </w:r>
       <w:r>
         <w:rPr>
@@ -6663,31 +6358,13 @@
         </w:rPr>
         <w:t xml:space="preserve">ע: </w:t>
       </w:r>
-      <w:proofErr w:type="spellStart"/>
-      <w:r>
-        <w:rPr>
-          <w:sz w:val="18"/>
-          <w:szCs w:val="18"/>
-        </w:rPr>
-        <w:t>sendall</w:t>
-      </w:r>
-      <w:proofErr w:type="spellEnd"/>
-      <w:r>
-        <w:rPr>
-          <w:sz w:val="18"/>
-          <w:szCs w:val="18"/>
-        </w:rPr>
-        <w:t xml:space="preserve">, </w:t>
-      </w:r>
-      <w:proofErr w:type="spellStart"/>
-      <w:r>
-        <w:rPr>
-          <w:sz w:val="18"/>
-          <w:szCs w:val="18"/>
-        </w:rPr>
-        <w:t>recv</w:t>
-      </w:r>
-      <w:proofErr w:type="spellEnd"/>
+      <w:r>
+        <w:rPr>
+          <w:sz w:val="18"/>
+          <w:szCs w:val="18"/>
+        </w:rPr>
+        <w:t>sendall, recv</w:t>
+      </w:r>
     </w:p>
     <w:p>
       <w:pPr>
@@ -7128,47 +6805,7 @@
           <w:szCs w:val="18"/>
           <w:rtl/>
         </w:rPr>
-        <w:t xml:space="preserve">- יצירת חלון </w:t>
-      </w:r>
-      <w:proofErr w:type="spellStart"/>
-      <w:r>
-        <w:rPr>
-          <w:rFonts w:hint="cs"/>
-          <w:sz w:val="18"/>
-          <w:szCs w:val="18"/>
-          <w:rtl/>
-        </w:rPr>
-        <w:t>הצאט</w:t>
-      </w:r>
-      <w:proofErr w:type="spellEnd"/>
-      <w:r>
-        <w:rPr>
-          <w:rFonts w:hint="cs"/>
-          <w:sz w:val="18"/>
-          <w:szCs w:val="18"/>
-          <w:rtl/>
-        </w:rPr>
-        <w:t xml:space="preserve">, הצגת הודעות בצורה גרפית, קלט מהמשתמש, הצגת רשימת הלקוחות הפעילים וניהול </w:t>
-      </w:r>
-      <w:proofErr w:type="spellStart"/>
-      <w:r>
-        <w:rPr>
-          <w:rFonts w:hint="cs"/>
-          <w:sz w:val="18"/>
-          <w:szCs w:val="18"/>
-          <w:rtl/>
-        </w:rPr>
-        <w:t>האינטרקציה</w:t>
-      </w:r>
-      <w:proofErr w:type="spellEnd"/>
-      <w:r>
-        <w:rPr>
-          <w:rFonts w:hint="cs"/>
-          <w:sz w:val="18"/>
-          <w:szCs w:val="18"/>
-          <w:rtl/>
-        </w:rPr>
-        <w:t xml:space="preserve"> בין המשתמש ולבין מחלקת הלקוח.</w:t>
+        <w:t>- יצירת חלון הצאט, הצגת הודעות בצורה גרפית, קלט מהמשתמש, הצגת רשימת הלקוחות הפעילים וניהול האינטרקציה בין המשתמש ולבין מחלקת הלקוח.</w:t>
       </w:r>
     </w:p>
     <w:p>
@@ -7493,23 +7130,7 @@
           <w:sz w:val="18"/>
           <w:szCs w:val="18"/>
         </w:rPr>
-        <w:t xml:space="preserve"> (</w:t>
-      </w:r>
-      <w:proofErr w:type="spellStart"/>
-      <w:r>
-        <w:rPr>
-          <w:sz w:val="18"/>
-          <w:szCs w:val="18"/>
-        </w:rPr>
-        <w:t>recv</w:t>
-      </w:r>
-      <w:proofErr w:type="spellEnd"/>
-      <w:r>
-        <w:rPr>
-          <w:sz w:val="18"/>
-          <w:szCs w:val="18"/>
-        </w:rPr>
-        <w:t>)</w:t>
+        <w:t xml:space="preserve"> (recv)</w:t>
       </w:r>
       <w:r>
         <w:rPr>
@@ -7552,23 +7173,7 @@
           <w:sz w:val="18"/>
           <w:szCs w:val="18"/>
         </w:rPr>
-        <w:t xml:space="preserve"> (</w:t>
-      </w:r>
-      <w:proofErr w:type="spellStart"/>
-      <w:r>
-        <w:rPr>
-          <w:sz w:val="18"/>
-          <w:szCs w:val="18"/>
-        </w:rPr>
-        <w:t>sendall</w:t>
-      </w:r>
-      <w:proofErr w:type="spellEnd"/>
-      <w:r>
-        <w:rPr>
-          <w:sz w:val="18"/>
-          <w:szCs w:val="18"/>
-        </w:rPr>
-        <w:t>)</w:t>
+        <w:t xml:space="preserve"> (sendall)</w:t>
       </w:r>
     </w:p>
     <w:p>
@@ -7854,21 +7459,12 @@
         </w:rPr>
         <w:t xml:space="preserve"> </w:t>
       </w:r>
-      <w:proofErr w:type="spellStart"/>
-      <w:r>
-        <w:rPr>
-          <w:sz w:val="18"/>
-          <w:szCs w:val="18"/>
-        </w:rPr>
-        <w:t>threading.Lock</w:t>
-      </w:r>
-      <w:proofErr w:type="spellEnd"/>
-      <w:r>
-        <w:rPr>
-          <w:sz w:val="18"/>
-          <w:szCs w:val="18"/>
-        </w:rPr>
-        <w:t xml:space="preserve">() </w:t>
+      <w:r>
+        <w:rPr>
+          <w:sz w:val="18"/>
+          <w:szCs w:val="18"/>
+        </w:rPr>
+        <w:t xml:space="preserve">threading.Lock() </w:t>
       </w:r>
       <w:r>
         <w:rPr>
@@ -8016,45 +7612,14 @@
         </w:rPr>
         <w:t xml:space="preserve"> </w:t>
       </w:r>
-      <w:proofErr w:type="spellStart"/>
-      <w:r>
-        <w:rPr>
-          <w:rFonts w:hint="cs"/>
-          <w:sz w:val="18"/>
-          <w:szCs w:val="18"/>
-          <w:rtl/>
-        </w:rPr>
-        <w:t>ובצאטים</w:t>
-      </w:r>
-      <w:proofErr w:type="spellEnd"/>
-      <w:r>
-        <w:rPr>
-          <w:rFonts w:hint="cs"/>
-          <w:sz w:val="18"/>
-          <w:szCs w:val="18"/>
-          <w:rtl/>
-        </w:rPr>
-        <w:t xml:space="preserve"> ללקוחות ישלח לכל לקוח את שם המשתמש שעזב את </w:t>
-      </w:r>
-      <w:proofErr w:type="spellStart"/>
-      <w:r>
-        <w:rPr>
-          <w:rFonts w:hint="cs"/>
-          <w:sz w:val="18"/>
-          <w:szCs w:val="18"/>
-          <w:rtl/>
-        </w:rPr>
-        <w:t>הצאט</w:t>
-      </w:r>
-      <w:proofErr w:type="spellEnd"/>
-      <w:r>
-        <w:rPr>
-          <w:rFonts w:hint="cs"/>
-          <w:sz w:val="18"/>
-          <w:szCs w:val="18"/>
-          <w:rtl/>
-        </w:rPr>
-        <w:t xml:space="preserve"> ובנוסף יעודכן ה</w:t>
+      <w:r>
+        <w:rPr>
+          <w:rFonts w:hint="cs"/>
+          <w:sz w:val="18"/>
+          <w:szCs w:val="18"/>
+          <w:rtl/>
+        </w:rPr>
+        <w:t>ובצאטים ללקוחות ישלח לכל לקוח את שם המשתמש שעזב את הצאט ובנוסף יעודכן ה</w:t>
       </w:r>
       <w:r>
         <w:rPr>
@@ -8099,19 +7664,8 @@
           <w:szCs w:val="18"/>
           <w:rtl/>
         </w:rPr>
-        <w:t xml:space="preserve">- נתון לנו שהשם של כל לקוח </w:t>
-      </w:r>
-      <w:proofErr w:type="spellStart"/>
-      <w:r>
-        <w:rPr>
-          <w:rFonts w:hint="cs"/>
-          <w:sz w:val="18"/>
-          <w:szCs w:val="18"/>
-          <w:rtl/>
-        </w:rPr>
-        <w:t>יחודי</w:t>
-      </w:r>
-      <w:proofErr w:type="spellEnd"/>
+        <w:t>- נתון לנו שהשם של כל לקוח יחודי</w:t>
+      </w:r>
     </w:p>
     <w:p>
       <w:pPr>
@@ -8131,47 +7685,7 @@
           <w:szCs w:val="18"/>
           <w:rtl/>
         </w:rPr>
-        <w:t xml:space="preserve">שם משתמש לא הוזן- לא </w:t>
-      </w:r>
-      <w:proofErr w:type="spellStart"/>
-      <w:r>
-        <w:rPr>
-          <w:rFonts w:hint="cs"/>
-          <w:sz w:val="18"/>
-          <w:szCs w:val="18"/>
-          <w:rtl/>
-        </w:rPr>
-        <w:t>יתן</w:t>
-      </w:r>
-      <w:proofErr w:type="spellEnd"/>
-      <w:r>
-        <w:rPr>
-          <w:rFonts w:hint="cs"/>
-          <w:sz w:val="18"/>
-          <w:szCs w:val="18"/>
-          <w:rtl/>
-        </w:rPr>
-        <w:t xml:space="preserve"> להתחבר </w:t>
-      </w:r>
-      <w:proofErr w:type="spellStart"/>
-      <w:r>
-        <w:rPr>
-          <w:rFonts w:hint="cs"/>
-          <w:sz w:val="18"/>
-          <w:szCs w:val="18"/>
-          <w:rtl/>
-        </w:rPr>
-        <w:t>לצאט</w:t>
-      </w:r>
-      <w:proofErr w:type="spellEnd"/>
-      <w:r>
-        <w:rPr>
-          <w:rFonts w:hint="cs"/>
-          <w:sz w:val="18"/>
-          <w:szCs w:val="18"/>
-          <w:rtl/>
-        </w:rPr>
-        <w:t xml:space="preserve"> ויקבל הודעת שגיאה </w:t>
+        <w:t xml:space="preserve">שם משתמש לא הוזן- לא יתן להתחבר לצאט ויקבל הודעת שגיאה </w:t>
       </w:r>
     </w:p>
     <w:p>
@@ -11119,7 +10633,7 @@
           <w:noProof/>
         </w:rPr>
         <w:drawing>
-          <wp:anchor distT="0" distB="0" distL="114300" distR="114300" simplePos="0" relativeHeight="251659264" behindDoc="1" locked="0" layoutInCell="1" allowOverlap="1" wp14:anchorId="337ADD3D" wp14:editId="5BF6D0FB">
+          <wp:anchor distT="0" distB="0" distL="114300" distR="114300" simplePos="0" relativeHeight="251659264" behindDoc="1" locked="0" layoutInCell="1" allowOverlap="1" wp14:anchorId="337ADD3D" wp14:editId="64BFB81C">
             <wp:simplePos x="0" y="0"/>
             <wp:positionH relativeFrom="margin">
               <wp:posOffset>274662</wp:posOffset>
@@ -11656,7 +11170,7 @@
           <w:noProof/>
         </w:rPr>
         <w:drawing>
-          <wp:anchor distT="0" distB="0" distL="114300" distR="114300" simplePos="0" relativeHeight="251661312" behindDoc="0" locked="0" layoutInCell="1" allowOverlap="1" wp14:anchorId="5D696DAB" wp14:editId="52993E45">
+          <wp:anchor distT="0" distB="0" distL="114300" distR="114300" simplePos="0" relativeHeight="251661312" behindDoc="0" locked="0" layoutInCell="1" allowOverlap="1" wp14:anchorId="5D696DAB" wp14:editId="37FFA091">
             <wp:simplePos x="0" y="0"/>
             <wp:positionH relativeFrom="margin">
               <wp:align>center</wp:align>
@@ -12797,23 +12311,7 @@
           <w:sz w:val="18"/>
           <w:szCs w:val="18"/>
         </w:rPr>
-        <w:t xml:space="preserve"> </w:t>
-      </w:r>
-      <w:proofErr w:type="spellStart"/>
-      <w:r>
-        <w:rPr>
-          <w:sz w:val="18"/>
-          <w:szCs w:val="18"/>
-        </w:rPr>
-        <w:t>tcp.port</w:t>
-      </w:r>
-      <w:proofErr w:type="spellEnd"/>
-      <w:r>
-        <w:rPr>
-          <w:sz w:val="18"/>
-          <w:szCs w:val="18"/>
-        </w:rPr>
-        <w:t>==10000</w:t>
+        <w:t xml:space="preserve"> tcp.port==10000</w:t>
       </w:r>
       <w:r>
         <w:rPr>
@@ -12970,7 +12468,6 @@
         </w:rPr>
         <w:t>7. שמירת הקובץ כ-</w:t>
       </w:r>
-      <w:proofErr w:type="spellStart"/>
       <w:r>
         <w:rPr>
           <w:sz w:val="18"/>
@@ -12978,7 +12475,6 @@
         </w:rPr>
         <w:t>pcap</w:t>
       </w:r>
-      <w:proofErr w:type="spellEnd"/>
       <w:r>
         <w:rPr>
           <w:rFonts w:hint="cs"/>
@@ -14797,7 +14293,6 @@
           <w:tab w:val="center" w:pos="1107"/>
         </w:tabs>
         <w:rPr>
-          <w:rFonts w:hint="cs"/>
           <w:sz w:val="18"/>
           <w:szCs w:val="18"/>
           <w:rtl/>
@@ -15679,17 +15174,8 @@
           <w:sz w:val="18"/>
           <w:szCs w:val="18"/>
         </w:rPr>
-        <w:t xml:space="preserve"> </w:t>
-      </w:r>
-      <w:proofErr w:type="spellStart"/>
-      <w:r>
-        <w:rPr>
-          <w:sz w:val="18"/>
-          <w:szCs w:val="18"/>
-        </w:rPr>
-        <w:t>Src</w:t>
-      </w:r>
-      <w:proofErr w:type="spellEnd"/>
+        <w:t xml:space="preserve"> Src</w:t>
+      </w:r>
       <w:r>
         <w:rPr>
           <w:b/>
@@ -15836,21 +15322,12 @@
         </w:rPr>
         <w:t>-</w:t>
       </w:r>
-      <w:proofErr w:type="spellStart"/>
-      <w:r>
-        <w:rPr>
-          <w:sz w:val="18"/>
-          <w:szCs w:val="18"/>
-        </w:rPr>
-        <w:t>Dst</w:t>
-      </w:r>
-      <w:proofErr w:type="spellEnd"/>
-      <w:r>
-        <w:rPr>
-          <w:sz w:val="18"/>
-          <w:szCs w:val="18"/>
-        </w:rPr>
-        <w:t xml:space="preserve"> Port  </w:t>
+      <w:r>
+        <w:rPr>
+          <w:sz w:val="18"/>
+          <w:szCs w:val="18"/>
+        </w:rPr>
+        <w:t xml:space="preserve">Dst Port  </w:t>
       </w:r>
       <w:r>
         <w:rPr>
@@ -17242,27 +16719,7 @@
           <w:szCs w:val="18"/>
           <w:rtl/>
         </w:rPr>
-        <w:t xml:space="preserve"> עם העיצוב של </w:t>
-      </w:r>
-      <w:proofErr w:type="spellStart"/>
-      <w:r>
-        <w:rPr>
-          <w:rFonts w:hint="cs"/>
-          <w:sz w:val="18"/>
-          <w:szCs w:val="18"/>
-          <w:rtl/>
-        </w:rPr>
-        <w:t>הצאט</w:t>
-      </w:r>
-      <w:proofErr w:type="spellEnd"/>
-      <w:r>
-        <w:rPr>
-          <w:rFonts w:hint="cs"/>
-          <w:sz w:val="18"/>
-          <w:szCs w:val="18"/>
-          <w:rtl/>
-        </w:rPr>
-        <w:t xml:space="preserve"> עצמו,</w:t>
+        <w:t xml:space="preserve"> עם העיצוב של הצאט עצמו,</w:t>
       </w:r>
       <w:r>
         <w:rPr>
@@ -17383,21 +16840,8 @@
           <w:u w:val="single"/>
           <w:rtl/>
         </w:rPr>
-        <w:t xml:space="preserve">דוגמאות </w:t>
-      </w:r>
-      <w:proofErr w:type="spellStart"/>
-      <w:r>
-        <w:rPr>
-          <w:b/>
-          <w:bCs/>
-          <w:sz w:val="20"/>
-          <w:szCs w:val="20"/>
-          <w:u w:val="single"/>
-          <w:rtl/>
-        </w:rPr>
-        <w:t>פרומפטים</w:t>
-      </w:r>
-      <w:proofErr w:type="spellEnd"/>
+        <w:t>דוגמאות פרומפטים</w:t>
+      </w:r>
       <w:r>
         <w:rPr>
           <w:rFonts w:hint="cs"/>

</xml_diff>